<commit_message>
Checks test 2 questions: 2-5, 7, 9-12 and 14.
</commit_message>
<xml_diff>
--- a/docx/test_2.docx
+++ b/docx/test_2.docx
@@ -15,14 +15,22 @@
       <w:r>
         <w:rPr/>
         <w:commentReference w:id="0"/>
+      </w:r>
+      <w:r>
+        <w:rPr>
+          <w:rFonts w:ascii="MV Boli" w:hAnsi="MV Boli"/>
+          <w:sz w:val="24"/>
+          <w:szCs w:val="24"/>
+        </w:rPr>
+        <w:t>Melissa Martin</w:t>
         <w:drawing>
           <wp:anchor allowOverlap="1" behindDoc="0" distB="0" distL="0" distR="0" distT="0" layoutInCell="1" locked="0" relativeHeight="0" simplePos="0">
             <wp:simplePos x="0" y="0"/>
             <wp:positionH relativeFrom="column">
-              <wp:posOffset>2570480</wp:posOffset>
+              <wp:posOffset>2569210</wp:posOffset>
             </wp:positionH>
             <wp:positionV relativeFrom="paragraph">
-              <wp:posOffset>-512445</wp:posOffset>
+              <wp:posOffset>-511810</wp:posOffset>
             </wp:positionV>
             <wp:extent cx="1828800" cy="1828800"/>
             <wp:effectExtent b="0" l="0" r="0" t="0"/>
@@ -69,14 +77,6 @@
           </wp:anchor>
         </w:drawing>
       </w:r>
-      <w:r>
-        <w:rPr>
-          <w:rFonts w:ascii="MV Boli" w:hAnsi="MV Boli"/>
-          <w:sz w:val="24"/>
-          <w:szCs w:val="24"/>
-        </w:rPr>
-        <w:t>Melissa Martin</w:t>
-      </w:r>
     </w:p>
     <w:p>
       <w:pPr>
@@ -917,27 +917,26 @@
     </w:p>
     <w:tbl>
       <w:tblPr>
-        <w:tblW w:type="dxa" w:w="6480"/>
         <w:jc w:val="left"/>
-        <w:tblInd w:type="dxa" w:w="55"/>
+        <w:tblInd w:type="dxa" w:w="53"/>
         <w:tblBorders>
-          <w:top w:color="000000" w:space="0" w:sz="2" w:val="single"/>
-          <w:left w:color="000000" w:space="0" w:sz="2" w:val="single"/>
-          <w:bottom w:color="000000" w:space="0" w:sz="2" w:val="single"/>
-          <w:insideH w:color="000000" w:space="0" w:sz="2" w:val="single"/>
+          <w:top w:color="000001" w:space="0" w:sz="2" w:val="single"/>
+          <w:left w:color="000001" w:space="0" w:sz="2" w:val="single"/>
+          <w:bottom w:color="000001" w:space="0" w:sz="2" w:val="single"/>
+          <w:insideH w:color="000001" w:space="0" w:sz="2" w:val="single"/>
           <w:right w:val="nil"/>
           <w:insideV w:val="nil"/>
         </w:tblBorders>
         <w:tblCellMar>
           <w:top w:type="dxa" w:w="55"/>
-          <w:left w:type="dxa" w:w="54"/>
+          <w:left w:type="dxa" w:w="51"/>
           <w:bottom w:type="dxa" w:w="55"/>
           <w:right w:type="dxa" w:w="55"/>
         </w:tblCellMar>
       </w:tblPr>
       <w:tblGrid>
         <w:gridCol w:w="3240"/>
-        <w:gridCol w:w="3240"/>
+        <w:gridCol w:w="3239"/>
       </w:tblGrid>
       <w:tr>
         <w:trPr>
@@ -947,19 +946,19 @@
           <w:tcPr>
             <w:tcW w:type="dxa" w:w="3240"/>
             <w:tcBorders>
-              <w:top w:color="000000" w:space="0" w:sz="2" w:val="single"/>
-              <w:left w:color="000000" w:space="0" w:sz="2" w:val="single"/>
-              <w:bottom w:color="000000" w:space="0" w:sz="2" w:val="single"/>
+              <w:top w:color="000001" w:space="0" w:sz="2" w:val="single"/>
+              <w:left w:color="000001" w:space="0" w:sz="2" w:val="single"/>
+              <w:bottom w:color="000001" w:space="0" w:sz="2" w:val="single"/>
               <w:right w:val="nil"/>
             </w:tcBorders>
-            <w:shd w:fill="auto" w:val="clear"/>
+            <w:shd w:fill="FFFFFF" w:val="clear"/>
             <w:tcMar>
-              <w:left w:type="dxa" w:w="54"/>
+              <w:left w:type="dxa" w:w="51"/>
             </w:tcMar>
           </w:tcPr>
           <w:p>
             <w:pPr>
-              <w:pStyle w:val="style28"/>
+              <w:pStyle w:val="style30"/>
               <w:jc w:val="both"/>
               <w:rPr>
                 <w:rFonts w:ascii="Verdana" w:hAnsi="Verdana"/>
@@ -975,21 +974,21 @@
         </w:tc>
         <w:tc>
           <w:tcPr>
-            <w:tcW w:type="dxa" w:w="3240"/>
+            <w:tcW w:type="dxa" w:w="3239"/>
             <w:tcBorders>
-              <w:top w:color="000000" w:space="0" w:sz="2" w:val="single"/>
-              <w:left w:color="000000" w:space="0" w:sz="2" w:val="single"/>
-              <w:bottom w:color="000000" w:space="0" w:sz="2" w:val="single"/>
-              <w:right w:color="000000" w:space="0" w:sz="2" w:val="single"/>
+              <w:top w:color="000001" w:space="0" w:sz="2" w:val="single"/>
+              <w:left w:color="000001" w:space="0" w:sz="2" w:val="single"/>
+              <w:bottom w:color="000001" w:space="0" w:sz="2" w:val="single"/>
+              <w:right w:color="000001" w:space="0" w:sz="2" w:val="single"/>
             </w:tcBorders>
-            <w:shd w:fill="auto" w:val="clear"/>
+            <w:shd w:fill="FFFFFF" w:val="clear"/>
             <w:tcMar>
-              <w:left w:type="dxa" w:w="54"/>
+              <w:left w:type="dxa" w:w="51"/>
             </w:tcMar>
           </w:tcPr>
           <w:p>
             <w:pPr>
-              <w:pStyle w:val="style28"/>
+              <w:pStyle w:val="style30"/>
               <w:jc w:val="both"/>
               <w:rPr>
                 <w:rFonts w:ascii="Verdana" w:hAnsi="Verdana"/>
@@ -1013,13 +1012,13 @@
             <w:tcW w:type="dxa" w:w="3240"/>
             <w:tcBorders>
               <w:top w:val="nil"/>
-              <w:left w:color="000000" w:space="0" w:sz="2" w:val="single"/>
-              <w:bottom w:color="000000" w:space="0" w:sz="2" w:val="single"/>
+              <w:left w:color="000001" w:space="0" w:sz="2" w:val="single"/>
+              <w:bottom w:color="000001" w:space="0" w:sz="2" w:val="single"/>
               <w:right w:val="nil"/>
             </w:tcBorders>
-            <w:shd w:fill="auto" w:val="clear"/>
+            <w:shd w:fill="FFFFFF" w:val="clear"/>
             <w:tcMar>
-              <w:left w:type="dxa" w:w="54"/>
+              <w:left w:type="dxa" w:w="51"/>
             </w:tcMar>
           </w:tcPr>
           <w:p>
@@ -1056,16 +1055,16 @@
         </w:tc>
         <w:tc>
           <w:tcPr>
-            <w:tcW w:type="dxa" w:w="3240"/>
+            <w:tcW w:type="dxa" w:w="3239"/>
             <w:tcBorders>
               <w:top w:val="nil"/>
-              <w:left w:color="000000" w:space="0" w:sz="2" w:val="single"/>
-              <w:bottom w:color="000000" w:space="0" w:sz="2" w:val="single"/>
-              <w:right w:color="000000" w:space="0" w:sz="2" w:val="single"/>
+              <w:left w:color="000001" w:space="0" w:sz="2" w:val="single"/>
+              <w:bottom w:color="000001" w:space="0" w:sz="2" w:val="single"/>
+              <w:right w:color="000001" w:space="0" w:sz="2" w:val="single"/>
             </w:tcBorders>
-            <w:shd w:fill="auto" w:val="clear"/>
+            <w:shd w:fill="FFFFFF" w:val="clear"/>
             <w:tcMar>
-              <w:left w:type="dxa" w:w="54"/>
+              <w:left w:type="dxa" w:w="51"/>
             </w:tcMar>
           </w:tcPr>
           <w:p>
@@ -1110,13 +1109,13 @@
             <w:tcW w:type="dxa" w:w="3240"/>
             <w:tcBorders>
               <w:top w:val="nil"/>
-              <w:left w:color="000000" w:space="0" w:sz="2" w:val="single"/>
-              <w:bottom w:color="000000" w:space="0" w:sz="2" w:val="single"/>
+              <w:left w:color="000001" w:space="0" w:sz="2" w:val="single"/>
+              <w:bottom w:color="000001" w:space="0" w:sz="2" w:val="single"/>
               <w:right w:val="nil"/>
             </w:tcBorders>
-            <w:shd w:fill="auto" w:val="clear"/>
+            <w:shd w:fill="FFFFFF" w:val="clear"/>
             <w:tcMar>
-              <w:left w:type="dxa" w:w="54"/>
+              <w:left w:type="dxa" w:w="51"/>
             </w:tcMar>
           </w:tcPr>
           <w:p>
@@ -1153,16 +1152,16 @@
         </w:tc>
         <w:tc>
           <w:tcPr>
-            <w:tcW w:type="dxa" w:w="3240"/>
+            <w:tcW w:type="dxa" w:w="3239"/>
             <w:tcBorders>
               <w:top w:val="nil"/>
-              <w:left w:color="000000" w:space="0" w:sz="2" w:val="single"/>
-              <w:bottom w:color="000000" w:space="0" w:sz="2" w:val="single"/>
-              <w:right w:color="000000" w:space="0" w:sz="2" w:val="single"/>
+              <w:left w:color="000001" w:space="0" w:sz="2" w:val="single"/>
+              <w:bottom w:color="000001" w:space="0" w:sz="2" w:val="single"/>
+              <w:right w:color="000001" w:space="0" w:sz="2" w:val="single"/>
             </w:tcBorders>
-            <w:shd w:fill="auto" w:val="clear"/>
+            <w:shd w:fill="FFFFFF" w:val="clear"/>
             <w:tcMar>
-              <w:left w:type="dxa" w:w="54"/>
+              <w:left w:type="dxa" w:w="51"/>
             </w:tcMar>
           </w:tcPr>
           <w:p>
@@ -1207,13 +1206,13 @@
             <w:tcW w:type="dxa" w:w="3240"/>
             <w:tcBorders>
               <w:top w:val="nil"/>
-              <w:left w:color="000000" w:space="0" w:sz="2" w:val="single"/>
-              <w:bottom w:color="000000" w:space="0" w:sz="2" w:val="single"/>
+              <w:left w:color="000001" w:space="0" w:sz="2" w:val="single"/>
+              <w:bottom w:color="000001" w:space="0" w:sz="2" w:val="single"/>
               <w:right w:val="nil"/>
             </w:tcBorders>
-            <w:shd w:fill="auto" w:val="clear"/>
+            <w:shd w:fill="FFFFFF" w:val="clear"/>
             <w:tcMar>
-              <w:left w:type="dxa" w:w="54"/>
+              <w:left w:type="dxa" w:w="51"/>
             </w:tcMar>
           </w:tcPr>
           <w:p>
@@ -1250,16 +1249,16 @@
         </w:tc>
         <w:tc>
           <w:tcPr>
-            <w:tcW w:type="dxa" w:w="3240"/>
+            <w:tcW w:type="dxa" w:w="3239"/>
             <w:tcBorders>
               <w:top w:val="nil"/>
-              <w:left w:color="000000" w:space="0" w:sz="2" w:val="single"/>
-              <w:bottom w:color="000000" w:space="0" w:sz="2" w:val="single"/>
-              <w:right w:color="000000" w:space="0" w:sz="2" w:val="single"/>
+              <w:left w:color="000001" w:space="0" w:sz="2" w:val="single"/>
+              <w:bottom w:color="000001" w:space="0" w:sz="2" w:val="single"/>
+              <w:right w:color="000001" w:space="0" w:sz="2" w:val="single"/>
             </w:tcBorders>
-            <w:shd w:fill="auto" w:val="clear"/>
+            <w:shd w:fill="FFFFFF" w:val="clear"/>
             <w:tcMar>
-              <w:left w:type="dxa" w:w="54"/>
+              <w:left w:type="dxa" w:w="51"/>
             </w:tcMar>
           </w:tcPr>
           <w:p>
@@ -1349,6 +1348,11 @@
           <w:lang w:bidi="hi-IN" w:eastAsia="zh-CN" w:val="en-PH"/>
         </w:rPr>
         <w:t>This is the first resume to be edited (note that errors were deliberately introduced). This will be placed in the main area of the mockup window.</w:t>
+      </w:r>
+    </w:p>
+    <w:p>
+      <w:r>
+        <w:rPr/>
       </w:r>
     </w:p>
     <w:p>
@@ -1997,10 +2001,24 @@
       <w:rFonts w:cs="OpenSymbol"/>
     </w:rPr>
   </w:style>
-  <w:style w:styleId="style23" w:type="paragraph">
+  <w:style w:styleId="style23" w:type="character">
+    <w:name w:val="ListLabel 7"/>
+    <w:next w:val="style23"/>
+    <w:rPr>
+      <w:rFonts w:cs="Symbol"/>
+    </w:rPr>
+  </w:style>
+  <w:style w:styleId="style24" w:type="character">
+    <w:name w:val="ListLabel 8"/>
+    <w:next w:val="style24"/>
+    <w:rPr>
+      <w:rFonts w:cs="OpenSymbol"/>
+    </w:rPr>
+  </w:style>
+  <w:style w:styleId="style25" w:type="paragraph">
     <w:name w:val="Heading"/>
     <w:basedOn w:val="style0"/>
-    <w:next w:val="style24"/>
+    <w:next w:val="style26"/>
     <w:pPr>
       <w:keepNext/>
       <w:spacing w:after="120" w:before="240"/>
@@ -2012,29 +2030,29 @@
       <w:szCs w:val="28"/>
     </w:rPr>
   </w:style>
-  <w:style w:styleId="style24" w:type="paragraph">
+  <w:style w:styleId="style26" w:type="paragraph">
     <w:name w:val="Text Body"/>
     <w:basedOn w:val="style0"/>
-    <w:next w:val="style24"/>
+    <w:next w:val="style26"/>
     <w:pPr>
       <w:spacing w:after="120" w:before="0"/>
       <w:contextualSpacing w:val="false"/>
     </w:pPr>
     <w:rPr/>
   </w:style>
-  <w:style w:styleId="style25" w:type="paragraph">
+  <w:style w:styleId="style27" w:type="paragraph">
     <w:name w:val="List"/>
-    <w:basedOn w:val="style24"/>
-    <w:next w:val="style25"/>
+    <w:basedOn w:val="style26"/>
+    <w:next w:val="style27"/>
     <w:pPr/>
     <w:rPr>
       <w:rFonts w:cs="Mangal"/>
     </w:rPr>
   </w:style>
-  <w:style w:styleId="style26" w:type="paragraph">
+  <w:style w:styleId="style28" w:type="paragraph">
     <w:name w:val="Caption"/>
     <w:basedOn w:val="style0"/>
-    <w:next w:val="style26"/>
+    <w:next w:val="style28"/>
     <w:pPr>
       <w:suppressLineNumbers/>
       <w:spacing w:after="120" w:before="120"/>
@@ -2048,10 +2066,10 @@
       <w:szCs w:val="24"/>
     </w:rPr>
   </w:style>
-  <w:style w:styleId="style27" w:type="paragraph">
+  <w:style w:styleId="style29" w:type="paragraph">
     <w:name w:val="Index"/>
     <w:basedOn w:val="style0"/>
-    <w:next w:val="style27"/>
+    <w:next w:val="style29"/>
     <w:pPr>
       <w:suppressLineNumbers/>
     </w:pPr>
@@ -2059,10 +2077,10 @@
       <w:rFonts w:cs="Mangal"/>
     </w:rPr>
   </w:style>
-  <w:style w:styleId="style28" w:type="paragraph">
+  <w:style w:styleId="style30" w:type="paragraph">
     <w:name w:val="Table Contents"/>
     <w:basedOn w:val="style0"/>
-    <w:next w:val="style28"/>
+    <w:next w:val="style30"/>
     <w:pPr/>
     <w:rPr/>
   </w:style>

</xml_diff>